<commit_message>
logo added to doc
</commit_message>
<xml_diff>
--- a/Documentation/MarketingandMonetizationPlan.docx
+++ b/Documentation/MarketingandMonetizationPlan.docx
@@ -17,18 +17,18 @@
           <w:sz w:val="60"/>
           <w:szCs w:val="60"/>
         </w:rPr>
-        <w:t>Marketing and Monetization Plan</w:t>
-      </w:r>
-    </w:p>
-    <w:p>
-      <w:pPr>
-        <w:jc w:val="center"/>
+        <w:t>Marketing and Mo</w:t>
+      </w:r>
+      <w:bookmarkStart w:id="0" w:name="_GoBack"/>
+      <w:bookmarkEnd w:id="0"/>
+      <w:r>
         <w:rPr>
           <w:rFonts w:ascii="Cambria" w:hAnsi="Cambria"/>
           <w:sz w:val="60"/>
           <w:szCs w:val="60"/>
         </w:rPr>
-      </w:pPr>
+        <w:t>netization Plan</w:t>
+      </w:r>
     </w:p>
     <w:p>
       <w:pPr>
@@ -49,16 +49,55 @@
           <w:szCs w:val="60"/>
         </w:rPr>
       </w:pPr>
-    </w:p>
-    <w:p>
-      <w:pPr>
-        <w:jc w:val="center"/>
-        <w:rPr>
-          <w:rFonts w:ascii="Cambria" w:hAnsi="Cambria"/>
+      <w:r>
+        <w:rPr>
+          <w:rFonts w:ascii="Cambria" w:hAnsi="Cambria"/>
+          <w:noProof/>
           <w:sz w:val="60"/>
           <w:szCs w:val="60"/>
         </w:rPr>
-      </w:pPr>
+        <w:drawing>
+          <wp:inline distT="0" distB="0" distL="0" distR="0" wp14:anchorId="44119571" wp14:editId="719ED8A7">
+            <wp:extent cx="3698069" cy="3698069"/>
+            <wp:effectExtent l="0" t="0" r="0" b="0"/>
+            <wp:docPr id="1" name="Picture 1" descr="A picture containing text&#10;&#10;Description generated with high confidence"/>
+            <wp:cNvGraphicFramePr>
+              <a:graphicFrameLocks xmlns:a="http://schemas.openxmlformats.org/drawingml/2006/main" noChangeAspect="1"/>
+            </wp:cNvGraphicFramePr>
+            <a:graphic xmlns:a="http://schemas.openxmlformats.org/drawingml/2006/main">
+              <a:graphicData uri="http://schemas.openxmlformats.org/drawingml/2006/picture">
+                <pic:pic xmlns:pic="http://schemas.openxmlformats.org/drawingml/2006/picture">
+                  <pic:nvPicPr>
+                    <pic:cNvPr id="1" name="logo.png"/>
+                    <pic:cNvPicPr/>
+                  </pic:nvPicPr>
+                  <pic:blipFill>
+                    <a:blip r:embed="rId8" cstate="print">
+                      <a:extLst>
+                        <a:ext uri="{28A0092B-C50C-407E-A947-70E740481C1C}">
+                          <a14:useLocalDpi xmlns:a14="http://schemas.microsoft.com/office/drawing/2010/main" val="0"/>
+                        </a:ext>
+                      </a:extLst>
+                    </a:blip>
+                    <a:stretch>
+                      <a:fillRect/>
+                    </a:stretch>
+                  </pic:blipFill>
+                  <pic:spPr>
+                    <a:xfrm>
+                      <a:off x="0" y="0"/>
+                      <a:ext cx="3704014" cy="3704014"/>
+                    </a:xfrm>
+                    <a:prstGeom prst="rect">
+                      <a:avLst/>
+                    </a:prstGeom>
+                  </pic:spPr>
+                </pic:pic>
+              </a:graphicData>
+            </a:graphic>
+          </wp:inline>
+        </w:drawing>
+      </w:r>
     </w:p>
     <w:p>
       <w:pPr>
@@ -105,86 +144,94 @@
         <w:jc w:val="center"/>
         <w:rPr>
           <w:rFonts w:ascii="Cambria" w:hAnsi="Cambria"/>
+          <w:sz w:val="40"/>
+          <w:szCs w:val="40"/>
+        </w:rPr>
+      </w:pPr>
+      <w:r>
+        <w:rPr>
+          <w:rFonts w:ascii="Cambria" w:hAnsi="Cambria"/>
+          <w:sz w:val="40"/>
+          <w:szCs w:val="40"/>
+        </w:rPr>
+        <w:t xml:space="preserve">Andrei </w:t>
+      </w:r>
+      <w:proofErr w:type="spellStart"/>
+      <w:r>
+        <w:rPr>
+          <w:rFonts w:ascii="Cambria" w:hAnsi="Cambria"/>
+          <w:sz w:val="40"/>
+          <w:szCs w:val="40"/>
+        </w:rPr>
+        <w:t>Cioanca</w:t>
+      </w:r>
+      <w:proofErr w:type="spellEnd"/>
+    </w:p>
+    <w:p>
+      <w:pPr>
+        <w:jc w:val="center"/>
+        <w:rPr>
+          <w:rFonts w:ascii="Cambria" w:hAnsi="Cambria"/>
+          <w:sz w:val="40"/>
+          <w:szCs w:val="40"/>
+        </w:rPr>
+      </w:pPr>
+      <w:r>
+        <w:rPr>
+          <w:rFonts w:ascii="Cambria" w:hAnsi="Cambria"/>
+          <w:sz w:val="40"/>
+          <w:szCs w:val="40"/>
+        </w:rPr>
+        <w:t>Claudiu Rediu</w:t>
+      </w:r>
+    </w:p>
+    <w:p>
+      <w:pPr>
+        <w:jc w:val="center"/>
+        <w:rPr>
+          <w:rFonts w:ascii="Cambria" w:hAnsi="Cambria"/>
+          <w:sz w:val="40"/>
+          <w:szCs w:val="40"/>
+        </w:rPr>
+      </w:pPr>
+    </w:p>
+    <w:p>
+      <w:pPr>
+        <w:jc w:val="center"/>
+        <w:rPr>
+          <w:rFonts w:ascii="Cambria" w:hAnsi="Cambria"/>
+          <w:sz w:val="40"/>
+          <w:szCs w:val="40"/>
+        </w:rPr>
+      </w:pPr>
+    </w:p>
+    <w:p>
+      <w:pPr>
+        <w:jc w:val="center"/>
+        <w:rPr>
+          <w:rFonts w:ascii="Cambria" w:hAnsi="Cambria"/>
+          <w:sz w:val="40"/>
+          <w:szCs w:val="40"/>
+        </w:rPr>
+      </w:pPr>
+    </w:p>
+    <w:p>
+      <w:pPr>
+        <w:jc w:val="center"/>
+        <w:rPr>
+          <w:rFonts w:ascii="Cambria" w:hAnsi="Cambria"/>
           <w:sz w:val="60"/>
           <w:szCs w:val="60"/>
         </w:rPr>
       </w:pPr>
-    </w:p>
-    <w:p>
-      <w:pPr>
-        <w:jc w:val="center"/>
+      <w:r>
         <w:rPr>
           <w:rFonts w:ascii="Cambria" w:hAnsi="Cambria"/>
           <w:sz w:val="60"/>
           <w:szCs w:val="60"/>
         </w:rPr>
-      </w:pPr>
-    </w:p>
-    <w:p>
-      <w:pPr>
-        <w:jc w:val="center"/>
-        <w:rPr>
-          <w:rFonts w:ascii="Cambria" w:hAnsi="Cambria"/>
-          <w:sz w:val="40"/>
-          <w:szCs w:val="40"/>
-        </w:rPr>
-      </w:pPr>
-      <w:r>
-        <w:rPr>
-          <w:rFonts w:ascii="Cambria" w:hAnsi="Cambria"/>
-          <w:sz w:val="40"/>
-          <w:szCs w:val="40"/>
-        </w:rPr>
-        <w:t xml:space="preserve">Andrei </w:t>
-      </w:r>
-      <w:proofErr w:type="spellStart"/>
-      <w:r>
-        <w:rPr>
-          <w:rFonts w:ascii="Cambria" w:hAnsi="Cambria"/>
-          <w:sz w:val="40"/>
-          <w:szCs w:val="40"/>
-        </w:rPr>
-        <w:t>Cioanca</w:t>
-      </w:r>
-      <w:proofErr w:type="spellEnd"/>
-    </w:p>
-    <w:p>
-      <w:pPr>
-        <w:jc w:val="center"/>
-        <w:rPr>
-          <w:rFonts w:ascii="Cambria" w:hAnsi="Cambria"/>
-          <w:sz w:val="40"/>
-          <w:szCs w:val="40"/>
-        </w:rPr>
-      </w:pPr>
-      <w:r>
-        <w:rPr>
-          <w:rFonts w:ascii="Cambria" w:hAnsi="Cambria"/>
-          <w:sz w:val="40"/>
-          <w:szCs w:val="40"/>
-        </w:rPr>
-        <w:t>Claudiu Rediu</w:t>
-      </w:r>
-    </w:p>
-    <w:p>
-      <w:pPr>
-        <w:jc w:val="center"/>
-        <w:rPr>
-          <w:rFonts w:ascii="Cambria" w:hAnsi="Cambria"/>
-          <w:sz w:val="40"/>
-          <w:szCs w:val="40"/>
-        </w:rPr>
-      </w:pPr>
-    </w:p>
-    <w:p>
-      <w:pPr>
-        <w:jc w:val="center"/>
-        <w:rPr>
-          <w:rFonts w:ascii="Cambria" w:hAnsi="Cambria"/>
-          <w:sz w:val="40"/>
-          <w:szCs w:val="40"/>
-        </w:rPr>
-      </w:pPr>
+        <w:t>Monetization</w:t>
+      </w:r>
     </w:p>
     <w:p>
       <w:pPr>
@@ -195,280 +242,279 @@
           <w:szCs w:val="60"/>
         </w:rPr>
       </w:pPr>
-      <w:r>
+    </w:p>
+    <w:p>
+      <w:pPr>
+        <w:rPr>
+          <w:rFonts w:ascii="Cambria" w:hAnsi="Cambria"/>
+        </w:rPr>
+      </w:pPr>
+      <w:r>
+        <w:rPr>
+          <w:rFonts w:ascii="Cambria" w:hAnsi="Cambria"/>
+        </w:rPr>
+        <w:t>- t</w:t>
+      </w:r>
+      <w:r>
+        <w:rPr>
+          <w:rFonts w:ascii="Cambria" w:hAnsi="Cambria"/>
+        </w:rPr>
+        <w:t>he monetization scheme that we are going to use is PA</w:t>
+      </w:r>
+      <w:r>
+        <w:rPr>
+          <w:rFonts w:ascii="Cambria" w:hAnsi="Cambria"/>
+        </w:rPr>
+        <w:t>ID</w:t>
+      </w:r>
+      <w:r>
+        <w:rPr>
+          <w:rFonts w:ascii="Cambria" w:hAnsi="Cambria"/>
+        </w:rPr>
+        <w:t xml:space="preserve"> FINAL.</w:t>
+      </w:r>
+      <w:r>
+        <w:rPr>
+          <w:rFonts w:ascii="Cambria" w:hAnsi="Cambria"/>
+        </w:rPr>
+        <w:t xml:space="preserve"> </w:t>
+      </w:r>
+    </w:p>
+    <w:p>
+      <w:pPr>
+        <w:rPr>
+          <w:rFonts w:ascii="Cambria" w:hAnsi="Cambria"/>
+        </w:rPr>
+      </w:pPr>
+      <w:r>
+        <w:rPr>
+          <w:rFonts w:ascii="Cambria" w:hAnsi="Cambria"/>
+        </w:rPr>
+        <w:t>- the main platform that our profits will come from will be itch.io</w:t>
+      </w:r>
+    </w:p>
+    <w:p>
+      <w:pPr>
+        <w:rPr>
+          <w:rFonts w:ascii="Cambria" w:hAnsi="Cambria"/>
+        </w:rPr>
+      </w:pPr>
+      <w:r>
+        <w:rPr>
+          <w:rFonts w:ascii="Cambria" w:hAnsi="Cambria"/>
+        </w:rPr>
+        <w:t>- after the initial release if the profit margin is bigger than expected the project will also release on steam through the greenlight system</w:t>
+      </w:r>
+    </w:p>
+    <w:p>
+      <w:pPr>
+        <w:rPr>
+          <w:rFonts w:ascii="Cambria" w:hAnsi="Cambria"/>
+        </w:rPr>
+      </w:pPr>
+      <w:r>
+        <w:rPr>
+          <w:rFonts w:ascii="Cambria" w:hAnsi="Cambria"/>
+        </w:rPr>
+        <w:t>- initial pricing through the development will be 7.99$(VAT included), this however might change as the game nears release</w:t>
+      </w:r>
+    </w:p>
+    <w:p>
+      <w:pPr>
+        <w:rPr>
+          <w:rFonts w:ascii="Cambria" w:hAnsi="Cambria"/>
+        </w:rPr>
+      </w:pPr>
+      <w:r>
+        <w:rPr>
+          <w:rFonts w:ascii="Cambria" w:hAnsi="Cambria"/>
+        </w:rPr>
+        <w:t xml:space="preserve">- we will be using </w:t>
+      </w:r>
+      <w:proofErr w:type="spellStart"/>
+      <w:r>
+        <w:rPr>
+          <w:rFonts w:ascii="Cambria" w:hAnsi="Cambria"/>
+        </w:rPr>
+        <w:t>itch.io’s</w:t>
+      </w:r>
+      <w:proofErr w:type="spellEnd"/>
+      <w:r>
+        <w:rPr>
+          <w:rFonts w:ascii="Cambria" w:hAnsi="Cambria"/>
+        </w:rPr>
+        <w:t xml:space="preserve"> “collected by itch.io and paid later” model</w:t>
+      </w:r>
+    </w:p>
+    <w:p>
+      <w:pPr>
+        <w:rPr>
+          <w:rFonts w:ascii="Cambria" w:hAnsi="Cambria"/>
+        </w:rPr>
+      </w:pPr>
+      <w:r>
+        <w:rPr>
+          <w:rFonts w:ascii="Cambria" w:hAnsi="Cambria"/>
+        </w:rPr>
+        <w:t>- profits will be registered under a joint individual account to which both developers have access</w:t>
+      </w:r>
+    </w:p>
+    <w:p>
+      <w:pPr>
+        <w:rPr>
+          <w:rFonts w:ascii="Cambria" w:hAnsi="Cambria"/>
+        </w:rPr>
+      </w:pPr>
+      <w:r>
+        <w:rPr>
+          <w:rFonts w:ascii="Cambria" w:hAnsi="Cambria"/>
+        </w:rPr>
+        <w:t xml:space="preserve">- platforms that use the joint account include </w:t>
+      </w:r>
+      <w:proofErr w:type="spellStart"/>
+      <w:r>
+        <w:rPr>
+          <w:rFonts w:ascii="Cambria" w:hAnsi="Cambria"/>
+        </w:rPr>
+        <w:t>paypal</w:t>
+      </w:r>
+      <w:proofErr w:type="spellEnd"/>
+      <w:r>
+        <w:rPr>
+          <w:rFonts w:ascii="Cambria" w:hAnsi="Cambria"/>
+        </w:rPr>
+        <w:t>, itch.io and/or steam</w:t>
+      </w:r>
+    </w:p>
+    <w:p>
+      <w:pPr>
+        <w:rPr>
+          <w:rFonts w:ascii="Cambria" w:hAnsi="Cambria"/>
+        </w:rPr>
+      </w:pPr>
+    </w:p>
+    <w:p>
+      <w:pPr>
+        <w:rPr>
+          <w:rFonts w:ascii="Cambria" w:hAnsi="Cambria"/>
+        </w:rPr>
+      </w:pPr>
+    </w:p>
+    <w:p>
+      <w:pPr>
+        <w:rPr>
+          <w:rFonts w:ascii="Cambria" w:hAnsi="Cambria"/>
+        </w:rPr>
+      </w:pPr>
+    </w:p>
+    <w:p>
+      <w:pPr>
+        <w:rPr>
+          <w:rFonts w:ascii="Cambria" w:hAnsi="Cambria"/>
+        </w:rPr>
+      </w:pPr>
+    </w:p>
+    <w:p>
+      <w:pPr>
+        <w:rPr>
+          <w:rFonts w:ascii="Cambria" w:hAnsi="Cambria"/>
+        </w:rPr>
+      </w:pPr>
+    </w:p>
+    <w:p>
+      <w:pPr>
+        <w:rPr>
+          <w:rFonts w:ascii="Cambria" w:hAnsi="Cambria"/>
+        </w:rPr>
+      </w:pPr>
+    </w:p>
+    <w:p>
+      <w:pPr>
+        <w:rPr>
+          <w:rFonts w:ascii="Cambria" w:hAnsi="Cambria"/>
+        </w:rPr>
+      </w:pPr>
+    </w:p>
+    <w:p>
+      <w:pPr>
+        <w:rPr>
+          <w:rFonts w:ascii="Cambria" w:hAnsi="Cambria"/>
+        </w:rPr>
+      </w:pPr>
+    </w:p>
+    <w:p>
+      <w:pPr>
+        <w:rPr>
+          <w:rFonts w:ascii="Cambria" w:hAnsi="Cambria"/>
+        </w:rPr>
+      </w:pPr>
+    </w:p>
+    <w:p>
+      <w:pPr>
+        <w:rPr>
+          <w:rFonts w:ascii="Cambria" w:hAnsi="Cambria"/>
+        </w:rPr>
+      </w:pPr>
+    </w:p>
+    <w:p>
+      <w:pPr>
+        <w:rPr>
+          <w:rFonts w:ascii="Cambria" w:hAnsi="Cambria"/>
+        </w:rPr>
+      </w:pPr>
+    </w:p>
+    <w:p>
+      <w:pPr>
+        <w:rPr>
+          <w:rFonts w:ascii="Cambria" w:hAnsi="Cambria"/>
+        </w:rPr>
+      </w:pPr>
+    </w:p>
+    <w:p>
+      <w:pPr>
+        <w:rPr>
+          <w:rFonts w:ascii="Cambria" w:hAnsi="Cambria"/>
+        </w:rPr>
+      </w:pPr>
+    </w:p>
+    <w:p>
+      <w:pPr>
+        <w:rPr>
+          <w:rFonts w:ascii="Cambria" w:hAnsi="Cambria"/>
+        </w:rPr>
+      </w:pPr>
+    </w:p>
+    <w:p>
+      <w:pPr>
+        <w:rPr>
+          <w:rFonts w:ascii="Cambria" w:hAnsi="Cambria"/>
+        </w:rPr>
+      </w:pPr>
+    </w:p>
+    <w:p>
+      <w:pPr>
+        <w:rPr>
+          <w:rFonts w:ascii="Cambria" w:hAnsi="Cambria"/>
+        </w:rPr>
+      </w:pPr>
+    </w:p>
+    <w:p>
+      <w:pPr>
+        <w:jc w:val="center"/>
         <w:rPr>
           <w:rFonts w:ascii="Cambria" w:hAnsi="Cambria"/>
           <w:sz w:val="60"/>
           <w:szCs w:val="60"/>
         </w:rPr>
-        <w:lastRenderedPageBreak/>
-        <w:t>Monetization</w:t>
-      </w:r>
-    </w:p>
-    <w:p>
-      <w:pPr>
-        <w:jc w:val="center"/>
+      </w:pPr>
+      <w:r>
         <w:rPr>
           <w:rFonts w:ascii="Cambria" w:hAnsi="Cambria"/>
           <w:sz w:val="60"/>
           <w:szCs w:val="60"/>
         </w:rPr>
-      </w:pPr>
-    </w:p>
-    <w:p>
-      <w:pPr>
-        <w:rPr>
-          <w:rFonts w:ascii="Cambria" w:hAnsi="Cambria"/>
-        </w:rPr>
-      </w:pPr>
-      <w:r>
-        <w:rPr>
-          <w:rFonts w:ascii="Cambria" w:hAnsi="Cambria"/>
-        </w:rPr>
-        <w:t>- t</w:t>
-      </w:r>
-      <w:r>
-        <w:rPr>
-          <w:rFonts w:ascii="Cambria" w:hAnsi="Cambria"/>
-        </w:rPr>
-        <w:t>he monetization scheme that we are going to use is PA</w:t>
-      </w:r>
-      <w:r>
-        <w:rPr>
-          <w:rFonts w:ascii="Cambria" w:hAnsi="Cambria"/>
-        </w:rPr>
-        <w:t>ID</w:t>
-      </w:r>
-      <w:r>
-        <w:rPr>
-          <w:rFonts w:ascii="Cambria" w:hAnsi="Cambria"/>
-        </w:rPr>
-        <w:t xml:space="preserve"> FINAL.</w:t>
-      </w:r>
-      <w:r>
-        <w:rPr>
-          <w:rFonts w:ascii="Cambria" w:hAnsi="Cambria"/>
-        </w:rPr>
-        <w:t xml:space="preserve"> </w:t>
-      </w:r>
-    </w:p>
-    <w:p>
-      <w:pPr>
-        <w:rPr>
-          <w:rFonts w:ascii="Cambria" w:hAnsi="Cambria"/>
-        </w:rPr>
-      </w:pPr>
-      <w:r>
-        <w:rPr>
-          <w:rFonts w:ascii="Cambria" w:hAnsi="Cambria"/>
-        </w:rPr>
-        <w:t>- the main platform that our profits will come from will be itch.io</w:t>
-      </w:r>
-    </w:p>
-    <w:p>
-      <w:pPr>
-        <w:rPr>
-          <w:rFonts w:ascii="Cambria" w:hAnsi="Cambria"/>
-        </w:rPr>
-      </w:pPr>
-      <w:r>
-        <w:rPr>
-          <w:rFonts w:ascii="Cambria" w:hAnsi="Cambria"/>
-        </w:rPr>
-        <w:t>- after the initial release if the profit margin is bigger than expected the project will also release on steam through the greenlight system</w:t>
-      </w:r>
-    </w:p>
-    <w:p>
-      <w:pPr>
-        <w:rPr>
-          <w:rFonts w:ascii="Cambria" w:hAnsi="Cambria"/>
-        </w:rPr>
-      </w:pPr>
-      <w:r>
-        <w:rPr>
-          <w:rFonts w:ascii="Cambria" w:hAnsi="Cambria"/>
-        </w:rPr>
-        <w:t>- initial pricing through the development will be 7.99$(VAT included), this however might change as the game nears release</w:t>
-      </w:r>
-    </w:p>
-    <w:p>
-      <w:pPr>
-        <w:rPr>
-          <w:rFonts w:ascii="Cambria" w:hAnsi="Cambria"/>
-        </w:rPr>
-      </w:pPr>
-      <w:r>
-        <w:rPr>
-          <w:rFonts w:ascii="Cambria" w:hAnsi="Cambria"/>
-        </w:rPr>
-        <w:t xml:space="preserve">- we will be using </w:t>
-      </w:r>
-      <w:proofErr w:type="spellStart"/>
-      <w:r>
-        <w:rPr>
-          <w:rFonts w:ascii="Cambria" w:hAnsi="Cambria"/>
-        </w:rPr>
-        <w:t>itch.io’s</w:t>
-      </w:r>
-      <w:proofErr w:type="spellEnd"/>
-      <w:r>
-        <w:rPr>
-          <w:rFonts w:ascii="Cambria" w:hAnsi="Cambria"/>
-        </w:rPr>
-        <w:t xml:space="preserve"> “collected by itch.io and paid later” model</w:t>
-      </w:r>
-    </w:p>
-    <w:p>
-      <w:pPr>
-        <w:rPr>
-          <w:rFonts w:ascii="Cambria" w:hAnsi="Cambria"/>
-        </w:rPr>
-      </w:pPr>
-      <w:r>
-        <w:rPr>
-          <w:rFonts w:ascii="Cambria" w:hAnsi="Cambria"/>
-        </w:rPr>
-        <w:t>- profits will be registered under a joint individual account to which both developers have access</w:t>
-      </w:r>
-    </w:p>
-    <w:p>
-      <w:pPr>
-        <w:rPr>
-          <w:rFonts w:ascii="Cambria" w:hAnsi="Cambria"/>
-        </w:rPr>
-      </w:pPr>
-      <w:r>
-        <w:rPr>
-          <w:rFonts w:ascii="Cambria" w:hAnsi="Cambria"/>
-        </w:rPr>
-        <w:t xml:space="preserve">- platforms that use the joint account include </w:t>
-      </w:r>
-      <w:proofErr w:type="spellStart"/>
-      <w:r>
-        <w:rPr>
-          <w:rFonts w:ascii="Cambria" w:hAnsi="Cambria"/>
-        </w:rPr>
-        <w:t>paypal</w:t>
-      </w:r>
-      <w:proofErr w:type="spellEnd"/>
-      <w:r>
-        <w:rPr>
-          <w:rFonts w:ascii="Cambria" w:hAnsi="Cambria"/>
-        </w:rPr>
-        <w:t>, itch.io and/or steam</w:t>
-      </w:r>
-    </w:p>
-    <w:p>
-      <w:pPr>
-        <w:rPr>
-          <w:rFonts w:ascii="Cambria" w:hAnsi="Cambria"/>
-        </w:rPr>
-      </w:pPr>
-    </w:p>
-    <w:p>
-      <w:pPr>
-        <w:rPr>
-          <w:rFonts w:ascii="Cambria" w:hAnsi="Cambria"/>
-        </w:rPr>
-      </w:pPr>
-    </w:p>
-    <w:p>
-      <w:pPr>
-        <w:rPr>
-          <w:rFonts w:ascii="Cambria" w:hAnsi="Cambria"/>
-        </w:rPr>
-      </w:pPr>
-    </w:p>
-    <w:p>
-      <w:pPr>
-        <w:rPr>
-          <w:rFonts w:ascii="Cambria" w:hAnsi="Cambria"/>
-        </w:rPr>
-      </w:pPr>
-    </w:p>
-    <w:p>
-      <w:pPr>
-        <w:rPr>
-          <w:rFonts w:ascii="Cambria" w:hAnsi="Cambria"/>
-        </w:rPr>
-      </w:pPr>
-    </w:p>
-    <w:p>
-      <w:pPr>
-        <w:rPr>
-          <w:rFonts w:ascii="Cambria" w:hAnsi="Cambria"/>
-        </w:rPr>
-      </w:pPr>
-    </w:p>
-    <w:p>
-      <w:pPr>
-        <w:rPr>
-          <w:rFonts w:ascii="Cambria" w:hAnsi="Cambria"/>
-        </w:rPr>
-      </w:pPr>
-    </w:p>
-    <w:p>
-      <w:pPr>
-        <w:rPr>
-          <w:rFonts w:ascii="Cambria" w:hAnsi="Cambria"/>
-        </w:rPr>
-      </w:pPr>
-    </w:p>
-    <w:p>
-      <w:pPr>
-        <w:rPr>
-          <w:rFonts w:ascii="Cambria" w:hAnsi="Cambria"/>
-        </w:rPr>
-      </w:pPr>
-    </w:p>
-    <w:p>
-      <w:pPr>
-        <w:rPr>
-          <w:rFonts w:ascii="Cambria" w:hAnsi="Cambria"/>
-        </w:rPr>
-      </w:pPr>
-    </w:p>
-    <w:p>
-      <w:pPr>
-        <w:rPr>
-          <w:rFonts w:ascii="Cambria" w:hAnsi="Cambria"/>
-        </w:rPr>
-      </w:pPr>
-    </w:p>
-    <w:p>
-      <w:pPr>
-        <w:rPr>
-          <w:rFonts w:ascii="Cambria" w:hAnsi="Cambria"/>
-        </w:rPr>
-      </w:pPr>
-    </w:p>
-    <w:p>
-      <w:pPr>
-        <w:rPr>
-          <w:rFonts w:ascii="Cambria" w:hAnsi="Cambria"/>
-        </w:rPr>
-      </w:pPr>
-    </w:p>
-    <w:p>
-      <w:pPr>
-        <w:rPr>
-          <w:rFonts w:ascii="Cambria" w:hAnsi="Cambria"/>
-        </w:rPr>
-      </w:pPr>
-    </w:p>
-    <w:p>
-      <w:pPr>
-        <w:rPr>
-          <w:rFonts w:ascii="Cambria" w:hAnsi="Cambria"/>
-        </w:rPr>
-      </w:pPr>
-    </w:p>
-    <w:p>
-      <w:pPr>
-        <w:rPr>
-          <w:rFonts w:ascii="Cambria" w:hAnsi="Cambria"/>
-        </w:rPr>
-      </w:pPr>
+        <w:t>Marketing Plan</w:t>
+      </w:r>
     </w:p>
     <w:p>
       <w:pPr>
@@ -479,578 +525,554 @@
           <w:szCs w:val="60"/>
         </w:rPr>
       </w:pPr>
-      <w:r>
-        <w:rPr>
-          <w:rFonts w:ascii="Cambria" w:hAnsi="Cambria"/>
-          <w:sz w:val="60"/>
-          <w:szCs w:val="60"/>
+    </w:p>
+    <w:p>
+      <w:pPr>
+        <w:rPr>
+          <w:rFonts w:ascii="Cambria" w:hAnsi="Cambria"/>
+        </w:rPr>
+      </w:pPr>
+      <w:r>
+        <w:rPr>
+          <w:rFonts w:ascii="Cambria" w:hAnsi="Cambria"/>
+        </w:rPr>
+        <w:t xml:space="preserve">- we will share development information once a week every </w:t>
+      </w:r>
+      <w:proofErr w:type="spellStart"/>
+      <w:r>
+        <w:rPr>
+          <w:rFonts w:ascii="Cambria" w:hAnsi="Cambria"/>
+        </w:rPr>
+        <w:t>wednesday</w:t>
+      </w:r>
+      <w:proofErr w:type="spellEnd"/>
+      <w:r>
+        <w:rPr>
+          <w:rFonts w:ascii="Cambria" w:hAnsi="Cambria"/>
+        </w:rPr>
+        <w:t xml:space="preserve"> with every milestone we reach</w:t>
+      </w:r>
+    </w:p>
+    <w:p>
+      <w:pPr>
+        <w:rPr>
+          <w:rFonts w:ascii="Cambria" w:hAnsi="Cambria"/>
+        </w:rPr>
+      </w:pPr>
+      <w:r>
+        <w:rPr>
+          <w:rFonts w:ascii="Cambria" w:hAnsi="Cambria"/>
+        </w:rPr>
+        <w:t>- all social media presence will function under “</w:t>
+      </w:r>
+      <w:proofErr w:type="spellStart"/>
+      <w:r>
+        <w:rPr>
+          <w:rFonts w:ascii="Cambria" w:hAnsi="Cambria"/>
+        </w:rPr>
+        <w:t>AltRay</w:t>
+      </w:r>
+      <w:proofErr w:type="spellEnd"/>
+      <w:r>
+        <w:rPr>
+          <w:rFonts w:ascii="Cambria" w:hAnsi="Cambria"/>
+        </w:rPr>
+        <w:t xml:space="preserve"> Digital”</w:t>
+      </w:r>
+    </w:p>
+    <w:p>
+      <w:pPr>
+        <w:rPr>
+          <w:rFonts w:ascii="Cambria" w:hAnsi="Cambria"/>
+        </w:rPr>
+      </w:pPr>
+      <w:r>
+        <w:rPr>
+          <w:rFonts w:ascii="Cambria" w:hAnsi="Cambria"/>
+        </w:rPr>
+        <w:t>- the marketing plan will be put in motion at the start</w:t>
+      </w:r>
+      <w:r>
+        <w:rPr>
+          <w:rFonts w:ascii="Cambria" w:hAnsi="Cambria"/>
+        </w:rPr>
+        <w:t xml:space="preserve"> of the</w:t>
+      </w:r>
+      <w:r>
+        <w:rPr>
+          <w:rFonts w:ascii="Cambria" w:hAnsi="Cambria"/>
+        </w:rPr>
+        <w:t xml:space="preserve"> second month of development</w:t>
+      </w:r>
+    </w:p>
+    <w:p>
+      <w:pPr>
+        <w:rPr>
+          <w:rFonts w:ascii="Cambria" w:hAnsi="Cambria"/>
+        </w:rPr>
+      </w:pPr>
+      <w:r>
+        <w:rPr>
+          <w:rFonts w:ascii="Cambria" w:hAnsi="Cambria"/>
+        </w:rPr>
+        <w:t>-</w:t>
+      </w:r>
+      <w:r>
+        <w:rPr>
+          <w:rFonts w:ascii="Cambria" w:hAnsi="Cambria"/>
+        </w:rPr>
+        <w:t xml:space="preserve"> d</w:t>
+      </w:r>
+      <w:r>
+        <w:rPr>
+          <w:rFonts w:ascii="Cambria" w:hAnsi="Cambria"/>
+        </w:rPr>
+        <w:t>evelopment will be</w:t>
+      </w:r>
+      <w:r>
+        <w:rPr>
+          <w:rFonts w:ascii="Cambria" w:hAnsi="Cambria"/>
+        </w:rPr>
+        <w:t xml:space="preserve"> documented on multiple social media platforms</w:t>
+      </w:r>
+    </w:p>
+    <w:p>
+      <w:pPr>
+        <w:rPr>
+          <w:rFonts w:ascii="Cambria" w:hAnsi="Cambria"/>
+        </w:rPr>
+      </w:pPr>
+      <w:r>
+        <w:rPr>
+          <w:rFonts w:ascii="Cambria" w:hAnsi="Cambria"/>
+        </w:rPr>
+        <w:t xml:space="preserve">- these include: </w:t>
+      </w:r>
+      <w:proofErr w:type="spellStart"/>
+      <w:r>
+        <w:rPr>
+          <w:rFonts w:ascii="Cambria" w:hAnsi="Cambria"/>
+        </w:rPr>
+        <w:t>devblogs</w:t>
+      </w:r>
+      <w:proofErr w:type="spellEnd"/>
+      <w:r>
+        <w:rPr>
+          <w:rFonts w:ascii="Cambria" w:hAnsi="Cambria"/>
+        </w:rPr>
+        <w:t xml:space="preserve"> on blogspot.com, videos on </w:t>
+      </w:r>
+      <w:proofErr w:type="spellStart"/>
+      <w:r>
+        <w:rPr>
+          <w:rFonts w:ascii="Cambria" w:hAnsi="Cambria"/>
+        </w:rPr>
+        <w:t>youtube</w:t>
+      </w:r>
+      <w:proofErr w:type="spellEnd"/>
+      <w:r>
+        <w:rPr>
+          <w:rFonts w:ascii="Cambria" w:hAnsi="Cambria"/>
+        </w:rPr>
+        <w:t xml:space="preserve">, </w:t>
+      </w:r>
+      <w:proofErr w:type="spellStart"/>
+      <w:r>
+        <w:rPr>
+          <w:rFonts w:ascii="Cambria" w:hAnsi="Cambria"/>
+        </w:rPr>
+        <w:t>devblogs</w:t>
+      </w:r>
+      <w:proofErr w:type="spellEnd"/>
+      <w:r>
+        <w:rPr>
+          <w:rFonts w:ascii="Cambria" w:hAnsi="Cambria"/>
+        </w:rPr>
+        <w:t xml:space="preserve"> on </w:t>
+      </w:r>
+      <w:proofErr w:type="spellStart"/>
+      <w:r>
+        <w:rPr>
+          <w:rFonts w:ascii="Cambria" w:hAnsi="Cambria"/>
+        </w:rPr>
+        <w:t>itch.io’s</w:t>
+      </w:r>
+      <w:proofErr w:type="spellEnd"/>
+      <w:r>
+        <w:rPr>
+          <w:rFonts w:ascii="Cambria" w:hAnsi="Cambria"/>
+        </w:rPr>
+        <w:t xml:space="preserve"> development page, a </w:t>
+      </w:r>
+      <w:proofErr w:type="spellStart"/>
+      <w:r>
+        <w:rPr>
+          <w:rFonts w:ascii="Cambria" w:hAnsi="Cambria"/>
+        </w:rPr>
+        <w:t>facebook</w:t>
+      </w:r>
+      <w:proofErr w:type="spellEnd"/>
+      <w:r>
+        <w:rPr>
+          <w:rFonts w:ascii="Cambria" w:hAnsi="Cambria"/>
+        </w:rPr>
+        <w:t xml:space="preserve"> page, a landing page(</w:t>
+      </w:r>
+      <w:proofErr w:type="spellStart"/>
+      <w:r>
+        <w:rPr>
+          <w:rFonts w:ascii="Cambria" w:hAnsi="Cambria"/>
+        </w:rPr>
+        <w:t>wix</w:t>
+      </w:r>
+      <w:proofErr w:type="spellEnd"/>
+      <w:r>
+        <w:rPr>
+          <w:rFonts w:ascii="Cambria" w:hAnsi="Cambria"/>
+        </w:rPr>
+        <w:t>)</w:t>
+      </w:r>
+      <w:r>
+        <w:rPr>
+          <w:rFonts w:ascii="Cambria" w:hAnsi="Cambria"/>
+        </w:rPr>
+        <w:t>,</w:t>
+      </w:r>
+      <w:r>
+        <w:rPr>
+          <w:rFonts w:ascii="Cambria" w:hAnsi="Cambria"/>
+        </w:rPr>
+        <w:t xml:space="preserve"> </w:t>
+      </w:r>
+      <w:proofErr w:type="spellStart"/>
+      <w:r>
+        <w:rPr>
+          <w:rFonts w:ascii="Cambria" w:hAnsi="Cambria"/>
+        </w:rPr>
+        <w:t>game</w:t>
+      </w:r>
+      <w:r>
+        <w:rPr>
+          <w:rFonts w:ascii="Cambria" w:hAnsi="Cambria"/>
+        </w:rPr>
+        <w:t>m</w:t>
+      </w:r>
+      <w:r>
+        <w:rPr>
+          <w:rFonts w:ascii="Cambria" w:hAnsi="Cambria"/>
+        </w:rPr>
+        <w:t>aker</w:t>
+      </w:r>
+      <w:proofErr w:type="spellEnd"/>
+      <w:r>
+        <w:rPr>
+          <w:rFonts w:ascii="Cambria" w:hAnsi="Cambria"/>
+        </w:rPr>
+        <w:t xml:space="preserve"> blog,</w:t>
+      </w:r>
+      <w:r>
+        <w:rPr>
+          <w:rFonts w:ascii="Cambria" w:hAnsi="Cambria"/>
+        </w:rPr>
+        <w:t xml:space="preserve"> reddit.com</w:t>
+      </w:r>
+      <w:r>
+        <w:rPr>
+          <w:rFonts w:ascii="Cambria" w:hAnsi="Cambria"/>
+        </w:rPr>
+        <w:t>,</w:t>
+      </w:r>
+      <w:r>
+        <w:rPr>
+          <w:rFonts w:ascii="Cambria" w:hAnsi="Cambria"/>
+        </w:rPr>
+        <w:t xml:space="preserve"> twitter,</w:t>
+      </w:r>
+      <w:r>
+        <w:rPr>
+          <w:rFonts w:ascii="Cambria" w:hAnsi="Cambria"/>
+        </w:rPr>
+        <w:t xml:space="preserve"> a post on 9gag, constant sharing and contacting news outlets near release</w:t>
+      </w:r>
+    </w:p>
+    <w:p>
+      <w:pPr>
+        <w:rPr>
+          <w:rFonts w:ascii="Cambria" w:hAnsi="Cambria"/>
+        </w:rPr>
+      </w:pPr>
+      <w:r>
+        <w:rPr>
+          <w:rFonts w:ascii="Cambria" w:hAnsi="Cambria"/>
+        </w:rPr>
+        <w:t>a) blogspot.com</w:t>
+      </w:r>
+    </w:p>
+    <w:p>
+      <w:pPr>
+        <w:rPr>
+          <w:rFonts w:ascii="Cambria" w:hAnsi="Cambria"/>
+        </w:rPr>
+      </w:pPr>
+      <w:r>
+        <w:rPr>
+          <w:rFonts w:ascii="Cambria" w:hAnsi="Cambria"/>
+        </w:rPr>
+        <w:t xml:space="preserve">- will be used for active development blog posts. </w:t>
+      </w:r>
+      <w:r>
+        <w:rPr>
+          <w:rFonts w:ascii="Cambria" w:hAnsi="Cambria"/>
+        </w:rPr>
+        <w:t>- information will include everything that we worked on in that week including art assets, code snippets or documentation</w:t>
+      </w:r>
+    </w:p>
+    <w:p>
+      <w:pPr>
+        <w:rPr>
+          <w:rFonts w:ascii="Cambria" w:hAnsi="Cambria"/>
+        </w:rPr>
+      </w:pPr>
+      <w:r>
+        <w:rPr>
+          <w:rFonts w:ascii="Cambria" w:hAnsi="Cambria"/>
+        </w:rPr>
+        <w:t>b) youtube.com</w:t>
+      </w:r>
+    </w:p>
+    <w:p>
+      <w:pPr>
+        <w:rPr>
+          <w:rFonts w:ascii="Cambria" w:hAnsi="Cambria"/>
+        </w:rPr>
+      </w:pPr>
+      <w:r>
+        <w:rPr>
+          <w:rFonts w:ascii="Cambria" w:hAnsi="Cambria"/>
+        </w:rPr>
+        <w:t>- will be used for active development videos. They will mainly consist of a faithful translation to video of our blogpost, essentially making the blogpost listenable</w:t>
+      </w:r>
+    </w:p>
+    <w:p>
+      <w:pPr>
+        <w:rPr>
+          <w:rFonts w:ascii="Cambria" w:hAnsi="Cambria"/>
+        </w:rPr>
+      </w:pPr>
+      <w:r>
+        <w:rPr>
+          <w:rFonts w:ascii="Cambria" w:hAnsi="Cambria"/>
+        </w:rPr>
+        <w:t>- it will also be used for promotional materials such as gameplay videos, trailers and real-life Q&amp;A</w:t>
+      </w:r>
+    </w:p>
+    <w:p>
+      <w:pPr>
+        <w:rPr>
+          <w:rFonts w:ascii="Cambria" w:hAnsi="Cambria"/>
+        </w:rPr>
+      </w:pPr>
+      <w:r>
+        <w:rPr>
+          <w:rFonts w:ascii="Cambria" w:hAnsi="Cambria"/>
+        </w:rPr>
+        <w:t>c) itch.io development page</w:t>
+      </w:r>
+    </w:p>
+    <w:p>
+      <w:pPr>
+        <w:rPr>
+          <w:rFonts w:ascii="Cambria" w:hAnsi="Cambria"/>
+        </w:rPr>
+      </w:pPr>
+      <w:r>
+        <w:rPr>
+          <w:rFonts w:ascii="Cambria" w:hAnsi="Cambria"/>
+        </w:rPr>
+        <w:t xml:space="preserve">- </w:t>
+      </w:r>
+      <w:r>
+        <w:rPr>
+          <w:rFonts w:ascii="Cambria" w:hAnsi="Cambria"/>
+        </w:rPr>
+        <w:t>will be the primary base of operations for s</w:t>
+      </w:r>
+      <w:r>
+        <w:rPr>
+          <w:rFonts w:ascii="Cambria" w:hAnsi="Cambria"/>
+        </w:rPr>
+        <w:t xml:space="preserve">elling </w:t>
+      </w:r>
+      <w:r>
+        <w:rPr>
+          <w:rFonts w:ascii="Cambria" w:hAnsi="Cambria"/>
+        </w:rPr>
+        <w:t>our project</w:t>
+      </w:r>
+    </w:p>
+    <w:p>
+      <w:pPr>
+        <w:rPr>
+          <w:rFonts w:ascii="Cambria" w:hAnsi="Cambria"/>
+        </w:rPr>
+      </w:pPr>
+      <w:r>
+        <w:rPr>
+          <w:rFonts w:ascii="Cambria" w:hAnsi="Cambria"/>
+        </w:rPr>
+        <w:t xml:space="preserve">- it will be constantly updated exactly as our </w:t>
+      </w:r>
+      <w:proofErr w:type="spellStart"/>
+      <w:r>
+        <w:rPr>
+          <w:rFonts w:ascii="Cambria" w:hAnsi="Cambria"/>
+        </w:rPr>
+        <w:t>blogspot</w:t>
+      </w:r>
+      <w:proofErr w:type="spellEnd"/>
+      <w:r>
+        <w:rPr>
+          <w:rFonts w:ascii="Cambria" w:hAnsi="Cambria"/>
+        </w:rPr>
+        <w:t xml:space="preserve"> with the most recent development news</w:t>
+      </w:r>
+    </w:p>
+    <w:p>
+      <w:pPr>
+        <w:rPr>
+          <w:rFonts w:ascii="Cambria" w:hAnsi="Cambria"/>
+        </w:rPr>
+      </w:pPr>
+      <w:r>
+        <w:rPr>
+          <w:rFonts w:ascii="Cambria" w:hAnsi="Cambria"/>
+        </w:rPr>
+        <w:t>- the project’s main page will consist of</w:t>
+      </w:r>
+      <w:r>
+        <w:rPr>
+          <w:rFonts w:ascii="Cambria" w:hAnsi="Cambria"/>
+        </w:rPr>
+        <w:t xml:space="preserve"> a mix of promotional material, documentation and development updates</w:t>
+      </w:r>
+    </w:p>
+    <w:p>
+      <w:pPr>
+        <w:rPr>
+          <w:rFonts w:ascii="Cambria" w:hAnsi="Cambria"/>
+        </w:rPr>
+      </w:pPr>
+      <w:r>
+        <w:rPr>
+          <w:rFonts w:ascii="Cambria" w:hAnsi="Cambria"/>
+        </w:rPr>
+        <w:t>- when the prototype is finished, end of month 3, it will be available for download on itch.io</w:t>
+      </w:r>
+    </w:p>
+    <w:p>
+      <w:pPr>
+        <w:rPr>
+          <w:rFonts w:ascii="Cambria" w:hAnsi="Cambria"/>
+        </w:rPr>
+      </w:pPr>
+      <w:r>
+        <w:rPr>
+          <w:rFonts w:ascii="Cambria" w:hAnsi="Cambria"/>
+        </w:rPr>
+        <w:t>- when the product is completed it will be available for purchase on itch.io</w:t>
+      </w:r>
+    </w:p>
+    <w:p>
+      <w:pPr>
+        <w:rPr>
+          <w:rFonts w:ascii="Cambria" w:hAnsi="Cambria"/>
+        </w:rPr>
+      </w:pPr>
+      <w:r>
+        <w:rPr>
+          <w:rFonts w:ascii="Cambria" w:hAnsi="Cambria"/>
+        </w:rPr>
+        <w:t xml:space="preserve">- forum post under </w:t>
+      </w:r>
+      <w:proofErr w:type="spellStart"/>
+      <w:r>
+        <w:rPr>
+          <w:rFonts w:ascii="Cambria" w:hAnsi="Cambria"/>
+        </w:rPr>
+        <w:t>devlogs</w:t>
+      </w:r>
+      <w:proofErr w:type="spellEnd"/>
+      <w:r>
+        <w:rPr>
+          <w:rFonts w:ascii="Cambria" w:hAnsi="Cambria"/>
+        </w:rPr>
+        <w:t xml:space="preserve"> section</w:t>
+      </w:r>
+      <w:r>
+        <w:rPr>
+          <w:rFonts w:ascii="Cambria" w:hAnsi="Cambria"/>
+        </w:rPr>
+        <w:t xml:space="preserve">, constantly updated with the same content as </w:t>
+      </w:r>
+      <w:proofErr w:type="spellStart"/>
+      <w:r>
+        <w:rPr>
+          <w:rFonts w:ascii="Cambria" w:hAnsi="Cambria"/>
+        </w:rPr>
+        <w:t>blogspot</w:t>
+      </w:r>
+      <w:proofErr w:type="spellEnd"/>
+    </w:p>
+    <w:p>
+      <w:pPr>
+        <w:rPr>
+          <w:rFonts w:ascii="Cambria" w:hAnsi="Cambria"/>
+        </w:rPr>
+      </w:pPr>
+      <w:r>
+        <w:rPr>
+          <w:rFonts w:ascii="Cambria" w:hAnsi="Cambria"/>
         </w:rPr>
         <w:lastRenderedPageBreak/>
-        <w:t>Marketing Plan</w:t>
-      </w:r>
-    </w:p>
-    <w:p>
-      <w:pPr>
-        <w:jc w:val="center"/>
-        <w:rPr>
-          <w:rFonts w:ascii="Cambria" w:hAnsi="Cambria"/>
-          <w:sz w:val="60"/>
-          <w:szCs w:val="60"/>
-        </w:rPr>
-      </w:pPr>
-    </w:p>
-    <w:p>
-      <w:pPr>
-        <w:rPr>
-          <w:rFonts w:ascii="Cambria" w:hAnsi="Cambria"/>
-        </w:rPr>
-      </w:pPr>
-      <w:r>
-        <w:rPr>
-          <w:rFonts w:ascii="Cambria" w:hAnsi="Cambria"/>
-        </w:rPr>
-        <w:t>- w</w:t>
-      </w:r>
-      <w:r>
-        <w:rPr>
-          <w:rFonts w:ascii="Cambria" w:hAnsi="Cambria"/>
-        </w:rPr>
-        <w:t xml:space="preserve">e will share development information once a week every </w:t>
+        <w:t>d)</w:t>
+      </w:r>
+      <w:r>
+        <w:rPr>
+          <w:rFonts w:ascii="Cambria" w:hAnsi="Cambria"/>
+        </w:rPr>
+        <w:t xml:space="preserve"> </w:t>
+      </w:r>
+      <w:r>
+        <w:rPr>
+          <w:rFonts w:ascii="Cambria" w:hAnsi="Cambria"/>
+        </w:rPr>
+        <w:t>facebook.com</w:t>
+      </w:r>
+    </w:p>
+    <w:p>
+      <w:pPr>
+        <w:rPr>
+          <w:rFonts w:ascii="Cambria" w:hAnsi="Cambria"/>
+        </w:rPr>
+      </w:pPr>
+      <w:r>
+        <w:rPr>
+          <w:rFonts w:ascii="Cambria" w:hAnsi="Cambria"/>
+        </w:rPr>
+        <w:t xml:space="preserve">- the </w:t>
       </w:r>
       <w:proofErr w:type="spellStart"/>
       <w:r>
         <w:rPr>
           <w:rFonts w:ascii="Cambria" w:hAnsi="Cambria"/>
         </w:rPr>
-        <w:t>wednesday</w:t>
+        <w:t>facebook</w:t>
       </w:r>
       <w:proofErr w:type="spellEnd"/>
       <w:r>
         <w:rPr>
           <w:rFonts w:ascii="Cambria" w:hAnsi="Cambria"/>
         </w:rPr>
-        <w:t xml:space="preserve"> with every milestone we reach</w:t>
-      </w:r>
-    </w:p>
-    <w:p>
-      <w:pPr>
-        <w:rPr>
-          <w:rFonts w:ascii="Cambria" w:hAnsi="Cambria"/>
-        </w:rPr>
-      </w:pPr>
-      <w:r>
-        <w:rPr>
-          <w:rFonts w:ascii="Cambria" w:hAnsi="Cambria"/>
-        </w:rPr>
-        <w:t>- all social media presence will function under “</w:t>
-      </w:r>
-      <w:proofErr w:type="spellStart"/>
-      <w:r>
-        <w:rPr>
-          <w:rFonts w:ascii="Cambria" w:hAnsi="Cambria"/>
-        </w:rPr>
-        <w:t>AltRay</w:t>
-      </w:r>
-      <w:proofErr w:type="spellEnd"/>
-      <w:r>
-        <w:rPr>
-          <w:rFonts w:ascii="Cambria" w:hAnsi="Cambria"/>
-        </w:rPr>
-        <w:t xml:space="preserve"> Digital”</w:t>
-      </w:r>
-    </w:p>
-    <w:p>
-      <w:pPr>
-        <w:rPr>
-          <w:rFonts w:ascii="Cambria" w:hAnsi="Cambria"/>
-        </w:rPr>
-      </w:pPr>
-      <w:r>
-        <w:rPr>
-          <w:rFonts w:ascii="Cambria" w:hAnsi="Cambria"/>
-        </w:rPr>
-        <w:t>- the marketing plan will be put in motion at the start</w:t>
-      </w:r>
-      <w:r>
-        <w:rPr>
-          <w:rFonts w:ascii="Cambria" w:hAnsi="Cambria"/>
-        </w:rPr>
-        <w:t xml:space="preserve"> of the</w:t>
-      </w:r>
-      <w:r>
-        <w:rPr>
-          <w:rFonts w:ascii="Cambria" w:hAnsi="Cambria"/>
-        </w:rPr>
-        <w:t xml:space="preserve"> second month of development</w:t>
-      </w:r>
-    </w:p>
-    <w:p>
-      <w:pPr>
-        <w:rPr>
-          <w:rFonts w:ascii="Cambria" w:hAnsi="Cambria"/>
-        </w:rPr>
-      </w:pPr>
-      <w:r>
-        <w:rPr>
-          <w:rFonts w:ascii="Cambria" w:hAnsi="Cambria"/>
-        </w:rPr>
-        <w:t>-</w:t>
-      </w:r>
-      <w:r>
-        <w:rPr>
-          <w:rFonts w:ascii="Cambria" w:hAnsi="Cambria"/>
-        </w:rPr>
-        <w:t xml:space="preserve"> d</w:t>
-      </w:r>
-      <w:r>
-        <w:rPr>
-          <w:rFonts w:ascii="Cambria" w:hAnsi="Cambria"/>
-        </w:rPr>
-        <w:t>evelopment will be</w:t>
-      </w:r>
-      <w:r>
-        <w:rPr>
-          <w:rFonts w:ascii="Cambria" w:hAnsi="Cambria"/>
-        </w:rPr>
-        <w:t xml:space="preserve"> documented on multiple social media platforms</w:t>
-      </w:r>
-    </w:p>
-    <w:p>
-      <w:pPr>
-        <w:rPr>
-          <w:rFonts w:ascii="Cambria" w:hAnsi="Cambria"/>
-        </w:rPr>
-      </w:pPr>
-      <w:r>
-        <w:rPr>
-          <w:rFonts w:ascii="Cambria" w:hAnsi="Cambria"/>
-        </w:rPr>
-        <w:t xml:space="preserve">- these include: </w:t>
-      </w:r>
-      <w:proofErr w:type="spellStart"/>
-      <w:r>
-        <w:rPr>
-          <w:rFonts w:ascii="Cambria" w:hAnsi="Cambria"/>
-        </w:rPr>
-        <w:t>devblogs</w:t>
-      </w:r>
-      <w:proofErr w:type="spellEnd"/>
-      <w:r>
-        <w:rPr>
-          <w:rFonts w:ascii="Cambria" w:hAnsi="Cambria"/>
-        </w:rPr>
-        <w:t xml:space="preserve"> on blogspot.com, videos on </w:t>
-      </w:r>
-      <w:proofErr w:type="spellStart"/>
-      <w:r>
-        <w:rPr>
-          <w:rFonts w:ascii="Cambria" w:hAnsi="Cambria"/>
-        </w:rPr>
-        <w:t>youtube</w:t>
-      </w:r>
-      <w:proofErr w:type="spellEnd"/>
-      <w:r>
-        <w:rPr>
-          <w:rFonts w:ascii="Cambria" w:hAnsi="Cambria"/>
-        </w:rPr>
-        <w:t xml:space="preserve">, </w:t>
-      </w:r>
-      <w:proofErr w:type="spellStart"/>
-      <w:r>
-        <w:rPr>
-          <w:rFonts w:ascii="Cambria" w:hAnsi="Cambria"/>
-        </w:rPr>
-        <w:t>devblogs</w:t>
-      </w:r>
-      <w:proofErr w:type="spellEnd"/>
-      <w:r>
-        <w:rPr>
-          <w:rFonts w:ascii="Cambria" w:hAnsi="Cambria"/>
-        </w:rPr>
-        <w:t xml:space="preserve"> on </w:t>
-      </w:r>
-      <w:proofErr w:type="spellStart"/>
-      <w:r>
-        <w:rPr>
-          <w:rFonts w:ascii="Cambria" w:hAnsi="Cambria"/>
-        </w:rPr>
-        <w:t>itch.io’s</w:t>
-      </w:r>
-      <w:proofErr w:type="spellEnd"/>
-      <w:r>
-        <w:rPr>
-          <w:rFonts w:ascii="Cambria" w:hAnsi="Cambria"/>
-        </w:rPr>
-        <w:t xml:space="preserve"> development page, a </w:t>
-      </w:r>
-      <w:proofErr w:type="spellStart"/>
-      <w:r>
-        <w:rPr>
-          <w:rFonts w:ascii="Cambria" w:hAnsi="Cambria"/>
-        </w:rPr>
-        <w:t>facebook</w:t>
-      </w:r>
-      <w:proofErr w:type="spellEnd"/>
-      <w:r>
-        <w:rPr>
-          <w:rFonts w:ascii="Cambria" w:hAnsi="Cambria"/>
-        </w:rPr>
-        <w:t xml:space="preserve"> page, a landing page(</w:t>
-      </w:r>
-      <w:proofErr w:type="spellStart"/>
-      <w:r>
-        <w:rPr>
-          <w:rFonts w:ascii="Cambria" w:hAnsi="Cambria"/>
-        </w:rPr>
-        <w:t>wix</w:t>
-      </w:r>
-      <w:proofErr w:type="spellEnd"/>
-      <w:r>
-        <w:rPr>
-          <w:rFonts w:ascii="Cambria" w:hAnsi="Cambria"/>
-        </w:rPr>
-        <w:t>)</w:t>
-      </w:r>
-      <w:r>
-        <w:rPr>
-          <w:rFonts w:ascii="Cambria" w:hAnsi="Cambria"/>
-        </w:rPr>
-        <w:t>,</w:t>
-      </w:r>
-      <w:r>
-        <w:rPr>
-          <w:rFonts w:ascii="Cambria" w:hAnsi="Cambria"/>
-        </w:rPr>
-        <w:t xml:space="preserve"> </w:t>
-      </w:r>
-      <w:proofErr w:type="spellStart"/>
-      <w:r>
-        <w:rPr>
-          <w:rFonts w:ascii="Cambria" w:hAnsi="Cambria"/>
-        </w:rPr>
-        <w:t>game</w:t>
-      </w:r>
-      <w:r>
-        <w:rPr>
-          <w:rFonts w:ascii="Cambria" w:hAnsi="Cambria"/>
-        </w:rPr>
-        <w:t>m</w:t>
-      </w:r>
-      <w:r>
-        <w:rPr>
-          <w:rFonts w:ascii="Cambria" w:hAnsi="Cambria"/>
-        </w:rPr>
-        <w:t>aker</w:t>
-      </w:r>
-      <w:proofErr w:type="spellEnd"/>
-      <w:r>
-        <w:rPr>
-          <w:rFonts w:ascii="Cambria" w:hAnsi="Cambria"/>
-        </w:rPr>
-        <w:t xml:space="preserve"> blog,</w:t>
-      </w:r>
-      <w:r>
-        <w:rPr>
-          <w:rFonts w:ascii="Cambria" w:hAnsi="Cambria"/>
-        </w:rPr>
-        <w:t xml:space="preserve"> reddit.com</w:t>
-      </w:r>
-      <w:r>
-        <w:rPr>
-          <w:rFonts w:ascii="Cambria" w:hAnsi="Cambria"/>
-        </w:rPr>
-        <w:t>,</w:t>
-      </w:r>
-      <w:r>
-        <w:rPr>
-          <w:rFonts w:ascii="Cambria" w:hAnsi="Cambria"/>
-        </w:rPr>
-        <w:t xml:space="preserve"> twitter,</w:t>
-      </w:r>
-      <w:r>
-        <w:rPr>
-          <w:rFonts w:ascii="Cambria" w:hAnsi="Cambria"/>
-        </w:rPr>
-        <w:t xml:space="preserve"> a post on 9gag, constant sharing and contacting news outlets near release</w:t>
-      </w:r>
-    </w:p>
-    <w:p>
-      <w:pPr>
-        <w:rPr>
-          <w:rFonts w:ascii="Cambria" w:hAnsi="Cambria"/>
-        </w:rPr>
-      </w:pPr>
-      <w:r>
-        <w:rPr>
-          <w:rFonts w:ascii="Cambria" w:hAnsi="Cambria"/>
-        </w:rPr>
-        <w:t>a) blogspot.com</w:t>
-      </w:r>
-    </w:p>
-    <w:p>
-      <w:pPr>
-        <w:rPr>
-          <w:rFonts w:ascii="Cambria" w:hAnsi="Cambria"/>
-        </w:rPr>
-      </w:pPr>
-      <w:r>
-        <w:rPr>
-          <w:rFonts w:ascii="Cambria" w:hAnsi="Cambria"/>
-        </w:rPr>
-        <w:t xml:space="preserve">- will be used for active development blog posts. </w:t>
-      </w:r>
-      <w:r>
-        <w:rPr>
-          <w:rFonts w:ascii="Cambria" w:hAnsi="Cambria"/>
-        </w:rPr>
-        <w:t>- information will include everything that we worked on in that week including art assets, code snippets or documentation</w:t>
-      </w:r>
-    </w:p>
-    <w:p>
-      <w:pPr>
-        <w:rPr>
-          <w:rFonts w:ascii="Cambria" w:hAnsi="Cambria"/>
-        </w:rPr>
-      </w:pPr>
-      <w:r>
-        <w:rPr>
-          <w:rFonts w:ascii="Cambria" w:hAnsi="Cambria"/>
-        </w:rPr>
-        <w:t>b) youtube.com</w:t>
-      </w:r>
-    </w:p>
-    <w:p>
-      <w:pPr>
-        <w:rPr>
-          <w:rFonts w:ascii="Cambria" w:hAnsi="Cambria"/>
-        </w:rPr>
-      </w:pPr>
-      <w:r>
-        <w:rPr>
-          <w:rFonts w:ascii="Cambria" w:hAnsi="Cambria"/>
-        </w:rPr>
-        <w:t>- will be used for active development videos. They will mainly consist of a faithful translation to video of our blogpost, essentially making the blogpost listenable</w:t>
-      </w:r>
-    </w:p>
-    <w:p>
-      <w:pPr>
-        <w:rPr>
-          <w:rFonts w:ascii="Cambria" w:hAnsi="Cambria"/>
-        </w:rPr>
-      </w:pPr>
-      <w:r>
-        <w:rPr>
-          <w:rFonts w:ascii="Cambria" w:hAnsi="Cambria"/>
-        </w:rPr>
-        <w:t>- it will also be used for promotional materials such as gameplay videos, trailers and real-life Q&amp;A</w:t>
-      </w:r>
-    </w:p>
-    <w:p>
-      <w:pPr>
-        <w:rPr>
-          <w:rFonts w:ascii="Cambria" w:hAnsi="Cambria"/>
-        </w:rPr>
-      </w:pPr>
-      <w:r>
-        <w:rPr>
-          <w:rFonts w:ascii="Cambria" w:hAnsi="Cambria"/>
-        </w:rPr>
-        <w:t>c) itch.io development page</w:t>
-      </w:r>
-    </w:p>
-    <w:p>
-      <w:pPr>
-        <w:rPr>
-          <w:rFonts w:ascii="Cambria" w:hAnsi="Cambria"/>
-        </w:rPr>
-      </w:pPr>
-      <w:r>
-        <w:rPr>
-          <w:rFonts w:ascii="Cambria" w:hAnsi="Cambria"/>
-        </w:rPr>
-        <w:t xml:space="preserve">- </w:t>
-      </w:r>
-      <w:r>
-        <w:rPr>
-          <w:rFonts w:ascii="Cambria" w:hAnsi="Cambria"/>
-        </w:rPr>
-        <w:t>will be the primary base of operations for s</w:t>
-      </w:r>
-      <w:r>
-        <w:rPr>
-          <w:rFonts w:ascii="Cambria" w:hAnsi="Cambria"/>
-        </w:rPr>
-        <w:t xml:space="preserve">elling </w:t>
-      </w:r>
-      <w:r>
-        <w:rPr>
-          <w:rFonts w:ascii="Cambria" w:hAnsi="Cambria"/>
-        </w:rPr>
-        <w:t>our project</w:t>
-      </w:r>
-    </w:p>
-    <w:p>
-      <w:pPr>
-        <w:rPr>
-          <w:rFonts w:ascii="Cambria" w:hAnsi="Cambria"/>
-        </w:rPr>
-      </w:pPr>
-      <w:r>
-        <w:rPr>
-          <w:rFonts w:ascii="Cambria" w:hAnsi="Cambria"/>
-        </w:rPr>
-        <w:t xml:space="preserve">- it will be constantly updated exactly as our </w:t>
-      </w:r>
-      <w:proofErr w:type="spellStart"/>
-      <w:r>
-        <w:rPr>
-          <w:rFonts w:ascii="Cambria" w:hAnsi="Cambria"/>
-        </w:rPr>
-        <w:t>blogspot</w:t>
-      </w:r>
-      <w:proofErr w:type="spellEnd"/>
-      <w:r>
-        <w:rPr>
-          <w:rFonts w:ascii="Cambria" w:hAnsi="Cambria"/>
-        </w:rPr>
-        <w:t xml:space="preserve"> with the most recent development news</w:t>
-      </w:r>
-    </w:p>
-    <w:p>
-      <w:pPr>
-        <w:rPr>
-          <w:rFonts w:ascii="Cambria" w:hAnsi="Cambria"/>
-        </w:rPr>
-      </w:pPr>
-      <w:r>
-        <w:rPr>
-          <w:rFonts w:ascii="Cambria" w:hAnsi="Cambria"/>
-        </w:rPr>
-        <w:t>- the project’s main page will consist of</w:t>
-      </w:r>
-      <w:r>
-        <w:rPr>
-          <w:rFonts w:ascii="Cambria" w:hAnsi="Cambria"/>
-        </w:rPr>
-        <w:t xml:space="preserve"> a mix of promotional material, documentation and development updates</w:t>
-      </w:r>
-    </w:p>
-    <w:p>
-      <w:pPr>
-        <w:rPr>
-          <w:rFonts w:ascii="Cambria" w:hAnsi="Cambria"/>
-        </w:rPr>
-      </w:pPr>
-      <w:r>
-        <w:rPr>
-          <w:rFonts w:ascii="Cambria" w:hAnsi="Cambria"/>
-        </w:rPr>
-        <w:t>- when the prototype is finished, end of month 3, it will be available for download on itch.io</w:t>
-      </w:r>
-    </w:p>
-    <w:p>
-      <w:pPr>
-        <w:rPr>
-          <w:rFonts w:ascii="Cambria" w:hAnsi="Cambria"/>
-        </w:rPr>
-      </w:pPr>
-      <w:r>
-        <w:rPr>
-          <w:rFonts w:ascii="Cambria" w:hAnsi="Cambria"/>
-        </w:rPr>
-        <w:t>- when the product is completed it will be available for purchase on itch.io</w:t>
-      </w:r>
-    </w:p>
-    <w:p>
-      <w:pPr>
-        <w:rPr>
-          <w:rFonts w:ascii="Cambria" w:hAnsi="Cambria"/>
-        </w:rPr>
-      </w:pPr>
-      <w:r>
-        <w:rPr>
-          <w:rFonts w:ascii="Cambria" w:hAnsi="Cambria"/>
-        </w:rPr>
-        <w:t xml:space="preserve">- forum post under </w:t>
-      </w:r>
-      <w:proofErr w:type="spellStart"/>
-      <w:r>
-        <w:rPr>
-          <w:rFonts w:ascii="Cambria" w:hAnsi="Cambria"/>
-        </w:rPr>
-        <w:t>devlogs</w:t>
-      </w:r>
-      <w:proofErr w:type="spellEnd"/>
-      <w:r>
-        <w:rPr>
-          <w:rFonts w:ascii="Cambria" w:hAnsi="Cambria"/>
-        </w:rPr>
-        <w:t xml:space="preserve"> section</w:t>
-      </w:r>
-      <w:r>
-        <w:rPr>
-          <w:rFonts w:ascii="Cambria" w:hAnsi="Cambria"/>
-        </w:rPr>
-        <w:t xml:space="preserve">, constantly updated with the same content as </w:t>
-      </w:r>
-      <w:proofErr w:type="spellStart"/>
-      <w:r>
-        <w:rPr>
-          <w:rFonts w:ascii="Cambria" w:hAnsi="Cambria"/>
-        </w:rPr>
-        <w:t>blogspot</w:t>
-      </w:r>
-      <w:proofErr w:type="spellEnd"/>
-    </w:p>
-    <w:p>
-      <w:pPr>
-        <w:rPr>
-          <w:rFonts w:ascii="Cambria" w:hAnsi="Cambria"/>
-        </w:rPr>
-      </w:pPr>
-      <w:r>
-        <w:rPr>
-          <w:rFonts w:ascii="Cambria" w:hAnsi="Cambria"/>
-        </w:rPr>
-        <w:t>d)</w:t>
-      </w:r>
-      <w:r>
-        <w:rPr>
-          <w:rFonts w:ascii="Cambria" w:hAnsi="Cambria"/>
-        </w:rPr>
-        <w:t xml:space="preserve"> </w:t>
-      </w:r>
-      <w:r>
-        <w:rPr>
-          <w:rFonts w:ascii="Cambria" w:hAnsi="Cambria"/>
-        </w:rPr>
-        <w:t>facebook.com</w:t>
-      </w:r>
-    </w:p>
-    <w:p>
-      <w:pPr>
-        <w:rPr>
-          <w:rFonts w:ascii="Cambria" w:hAnsi="Cambria"/>
-        </w:rPr>
-      </w:pPr>
-      <w:r>
-        <w:rPr>
-          <w:rFonts w:ascii="Cambria" w:hAnsi="Cambria"/>
-        </w:rPr>
-        <w:t xml:space="preserve">- the </w:t>
-      </w:r>
-      <w:proofErr w:type="spellStart"/>
-      <w:r>
-        <w:rPr>
-          <w:rFonts w:ascii="Cambria" w:hAnsi="Cambria"/>
-        </w:rPr>
-        <w:t>facebook</w:t>
-      </w:r>
-      <w:proofErr w:type="spellEnd"/>
-      <w:r>
-        <w:rPr>
-          <w:rFonts w:ascii="Cambria" w:hAnsi="Cambria"/>
-        </w:rPr>
         <w:t xml:space="preserve"> page exists for a better communication with the community</w:t>
       </w:r>
     </w:p>
@@ -1102,7 +1124,6 @@
         <w:rPr>
           <w:rFonts w:ascii="Cambria" w:hAnsi="Cambria"/>
         </w:rPr>
-        <w:lastRenderedPageBreak/>
         <w:t xml:space="preserve">- </w:t>
       </w:r>
       <w:r>
@@ -1555,10 +1576,9 @@
         </w:rPr>
         <w:t>At the end of the first development month we will set up the accounts</w:t>
       </w:r>
-      <w:bookmarkStart w:id="0" w:name="_GoBack"/>
-      <w:bookmarkEnd w:id="0"/>
     </w:p>
     <w:sectPr>
+      <w:headerReference w:type="default" r:id="rId9"/>
       <w:pgSz w:w="12240" w:h="15840"/>
       <w:pgMar w:top="1440" w:right="1440" w:bottom="1440" w:left="1440" w:header="720" w:footer="720" w:gutter="0"/>
       <w:cols w:space="720"/>
@@ -1566,6 +1586,135 @@
     </w:sectPr>
   </w:body>
 </w:document>
+</file>
+
+<file path=word/endnotes.xml><?xml version="1.0" encoding="utf-8"?>
+<w:endnotes xmlns:wpc="http://schemas.microsoft.com/office/word/2010/wordprocessingCanvas" xmlns:cx="http://schemas.microsoft.com/office/drawing/2014/chartex" xmlns:cx1="http://schemas.microsoft.com/office/drawing/2015/9/8/chartex" xmlns:cx2="http://schemas.microsoft.com/office/drawing/2015/10/21/chartex" xmlns:cx3="http://schemas.microsoft.com/office/drawing/2016/5/9/chartex" xmlns:cx4="http://schemas.microsoft.com/office/drawing/2016/5/10/chartex" xmlns:cx5="http://schemas.microsoft.com/office/drawing/2016/5/11/chartex" xmlns:cx6="http://schemas.microsoft.com/office/drawing/2016/5/12/chartex" xmlns:cx7="http://schemas.microsoft.com/office/drawing/2016/5/13/chartex" xmlns:cx8="http://schemas.microsoft.com/office/drawing/2016/5/14/chartex" xmlns:mc="http://schemas.openxmlformats.org/markup-compatibility/2006" xmlns:aink="http://schemas.microsoft.com/office/drawing/2016/ink" xmlns:am3d="http://schemas.microsoft.com/office/drawing/2017/model3d" xmlns:o="urn:schemas-microsoft-com:office:office" xmlns:r="http://schemas.openxmlformats.org/officeDocument/2006/relationships" xmlns:m="http://schemas.openxmlformats.org/officeDocument/2006/math" xmlns:v="urn:schemas-microsoft-com:vml" xmlns:wp14="http://schemas.microsoft.com/office/word/2010/wordprocessingDrawing" xmlns:wp="http://schemas.openxmlformats.org/drawingml/2006/wordprocessingDrawing" xmlns:w10="urn:schemas-microsoft-com:office:word" xmlns:w="http://schemas.openxmlformats.org/wordprocessingml/2006/main" xmlns:w14="http://schemas.microsoft.com/office/word/2010/wordml" xmlns:w15="http://schemas.microsoft.com/office/word/2012/wordml" xmlns:w16cid="http://schemas.microsoft.com/office/word/2016/wordml/cid" xmlns:w16se="http://schemas.microsoft.com/office/word/2015/wordml/symex" xmlns:wpg="http://schemas.microsoft.com/office/word/2010/wordprocessingGroup" xmlns:wpi="http://schemas.microsoft.com/office/word/2010/wordprocessingInk" xmlns:wne="http://schemas.microsoft.com/office/word/2006/wordml" xmlns:wps="http://schemas.microsoft.com/office/word/2010/wordprocessingShape" mc:Ignorable="w14 w15 w16se w16cid wp14">
+  <w:endnote w:type="separator" w:id="-1">
+    <w:p>
+      <w:pPr>
+        <w:spacing w:after="0" w:line="240" w:lineRule="auto"/>
+      </w:pPr>
+      <w:r>
+        <w:separator/>
+      </w:r>
+    </w:p>
+  </w:endnote>
+  <w:endnote w:type="continuationSeparator" w:id="0">
+    <w:p>
+      <w:pPr>
+        <w:spacing w:after="0" w:line="240" w:lineRule="auto"/>
+      </w:pPr>
+      <w:r>
+        <w:continuationSeparator/>
+      </w:r>
+    </w:p>
+  </w:endnote>
+</w:endnotes>
+</file>
+
+<file path=word/footnotes.xml><?xml version="1.0" encoding="utf-8"?>
+<w:footnotes xmlns:wpc="http://schemas.microsoft.com/office/word/2010/wordprocessingCanvas" xmlns:cx="http://schemas.microsoft.com/office/drawing/2014/chartex" xmlns:cx1="http://schemas.microsoft.com/office/drawing/2015/9/8/chartex" xmlns:cx2="http://schemas.microsoft.com/office/drawing/2015/10/21/chartex" xmlns:cx3="http://schemas.microsoft.com/office/drawing/2016/5/9/chartex" xmlns:cx4="http://schemas.microsoft.com/office/drawing/2016/5/10/chartex" xmlns:cx5="http://schemas.microsoft.com/office/drawing/2016/5/11/chartex" xmlns:cx6="http://schemas.microsoft.com/office/drawing/2016/5/12/chartex" xmlns:cx7="http://schemas.microsoft.com/office/drawing/2016/5/13/chartex" xmlns:cx8="http://schemas.microsoft.com/office/drawing/2016/5/14/chartex" xmlns:mc="http://schemas.openxmlformats.org/markup-compatibility/2006" xmlns:aink="http://schemas.microsoft.com/office/drawing/2016/ink" xmlns:am3d="http://schemas.microsoft.com/office/drawing/2017/model3d" xmlns:o="urn:schemas-microsoft-com:office:office" xmlns:r="http://schemas.openxmlformats.org/officeDocument/2006/relationships" xmlns:m="http://schemas.openxmlformats.org/officeDocument/2006/math" xmlns:v="urn:schemas-microsoft-com:vml" xmlns:wp14="http://schemas.microsoft.com/office/word/2010/wordprocessingDrawing" xmlns:wp="http://schemas.openxmlformats.org/drawingml/2006/wordprocessingDrawing" xmlns:w10="urn:schemas-microsoft-com:office:word" xmlns:w="http://schemas.openxmlformats.org/wordprocessingml/2006/main" xmlns:w14="http://schemas.microsoft.com/office/word/2010/wordml" xmlns:w15="http://schemas.microsoft.com/office/word/2012/wordml" xmlns:w16cid="http://schemas.microsoft.com/office/word/2016/wordml/cid" xmlns:w16se="http://schemas.microsoft.com/office/word/2015/wordml/symex" xmlns:wpg="http://schemas.microsoft.com/office/word/2010/wordprocessingGroup" xmlns:wpi="http://schemas.microsoft.com/office/word/2010/wordprocessingInk" xmlns:wne="http://schemas.microsoft.com/office/word/2006/wordml" xmlns:wps="http://schemas.microsoft.com/office/word/2010/wordprocessingShape" mc:Ignorable="w14 w15 w16se w16cid wp14">
+  <w:footnote w:type="separator" w:id="-1">
+    <w:p>
+      <w:pPr>
+        <w:spacing w:after="0" w:line="240" w:lineRule="auto"/>
+      </w:pPr>
+      <w:r>
+        <w:separator/>
+      </w:r>
+    </w:p>
+  </w:footnote>
+  <w:footnote w:type="continuationSeparator" w:id="0">
+    <w:p>
+      <w:pPr>
+        <w:spacing w:after="0" w:line="240" w:lineRule="auto"/>
+      </w:pPr>
+      <w:r>
+        <w:continuationSeparator/>
+      </w:r>
+    </w:p>
+  </w:footnote>
+</w:footnotes>
+</file>
+
+<file path=word/header1.xml><?xml version="1.0" encoding="utf-8"?>
+<w:hdr xmlns:wpc="http://schemas.microsoft.com/office/word/2010/wordprocessingCanvas" xmlns:cx="http://schemas.microsoft.com/office/drawing/2014/chartex" xmlns:cx1="http://schemas.microsoft.com/office/drawing/2015/9/8/chartex" xmlns:cx2="http://schemas.microsoft.com/office/drawing/2015/10/21/chartex" xmlns:cx3="http://schemas.microsoft.com/office/drawing/2016/5/9/chartex" xmlns:cx4="http://schemas.microsoft.com/office/drawing/2016/5/10/chartex" xmlns:cx5="http://schemas.microsoft.com/office/drawing/2016/5/11/chartex" xmlns:cx6="http://schemas.microsoft.com/office/drawing/2016/5/12/chartex" xmlns:cx7="http://schemas.microsoft.com/office/drawing/2016/5/13/chartex" xmlns:cx8="http://schemas.microsoft.com/office/drawing/2016/5/14/chartex" xmlns:mc="http://schemas.openxmlformats.org/markup-compatibility/2006" xmlns:aink="http://schemas.microsoft.com/office/drawing/2016/ink" xmlns:am3d="http://schemas.microsoft.com/office/drawing/2017/model3d" xmlns:o="urn:schemas-microsoft-com:office:office" xmlns:r="http://schemas.openxmlformats.org/officeDocument/2006/relationships" xmlns:m="http://schemas.openxmlformats.org/officeDocument/2006/math" xmlns:v="urn:schemas-microsoft-com:vml" xmlns:wp14="http://schemas.microsoft.com/office/word/2010/wordprocessingDrawing" xmlns:wp="http://schemas.openxmlformats.org/drawingml/2006/wordprocessingDrawing" xmlns:w10="urn:schemas-microsoft-com:office:word" xmlns:w="http://schemas.openxmlformats.org/wordprocessingml/2006/main" xmlns:w14="http://schemas.microsoft.com/office/word/2010/wordml" xmlns:w15="http://schemas.microsoft.com/office/word/2012/wordml" xmlns:w16cid="http://schemas.microsoft.com/office/word/2016/wordml/cid" xmlns:w16se="http://schemas.microsoft.com/office/word/2015/wordml/symex" xmlns:wpg="http://schemas.microsoft.com/office/word/2010/wordprocessingGroup" xmlns:wpi="http://schemas.microsoft.com/office/word/2010/wordprocessingInk" xmlns:wne="http://schemas.microsoft.com/office/word/2006/wordml" xmlns:wps="http://schemas.microsoft.com/office/word/2010/wordprocessingShape" mc:Ignorable="w14 w15 w16se w16cid wp14">
+  <w:p>
+    <w:pPr>
+      <w:pStyle w:val="Header"/>
+    </w:pPr>
+    <w:r>
+      <w:rPr>
+        <w:rFonts w:eastAsia="Trebuchet MS" w:cs="Trebuchet MS"/>
+        <w:noProof/>
+        <w:color w:val="666666"/>
+        <w:sz w:val="52"/>
+        <w:szCs w:val="64"/>
+      </w:rPr>
+      <w:drawing>
+        <wp:anchor distT="0" distB="0" distL="114300" distR="114300" simplePos="0" relativeHeight="251658240" behindDoc="0" locked="0" layoutInCell="1" allowOverlap="1" wp14:anchorId="1DFBE4D1">
+          <wp:simplePos x="0" y="0"/>
+          <wp:positionH relativeFrom="column">
+            <wp:posOffset>5902656</wp:posOffset>
+          </wp:positionH>
+          <wp:positionV relativeFrom="paragraph">
+            <wp:posOffset>-402609</wp:posOffset>
+          </wp:positionV>
+          <wp:extent cx="832191" cy="832191"/>
+          <wp:effectExtent l="0" t="0" r="0" b="6350"/>
+          <wp:wrapNone/>
+          <wp:docPr id="2" name="Picture 2" descr="A picture containing text&#10;&#10;Description generated with high confidence"/>
+          <wp:cNvGraphicFramePr>
+            <a:graphicFrameLocks xmlns:a="http://schemas.openxmlformats.org/drawingml/2006/main" noChangeAspect="1"/>
+          </wp:cNvGraphicFramePr>
+          <a:graphic xmlns:a="http://schemas.openxmlformats.org/drawingml/2006/main">
+            <a:graphicData uri="http://schemas.openxmlformats.org/drawingml/2006/picture">
+              <pic:pic xmlns:pic="http://schemas.openxmlformats.org/drawingml/2006/picture">
+                <pic:nvPicPr>
+                  <pic:cNvPr id="1" name="logo.png"/>
+                  <pic:cNvPicPr/>
+                </pic:nvPicPr>
+                <pic:blipFill>
+                  <a:blip r:embed="rId1" cstate="print">
+                    <a:extLst>
+                      <a:ext uri="{28A0092B-C50C-407E-A947-70E740481C1C}">
+                        <a14:useLocalDpi xmlns:a14="http://schemas.microsoft.com/office/drawing/2010/main" val="0"/>
+                      </a:ext>
+                    </a:extLst>
+                  </a:blip>
+                  <a:stretch>
+                    <a:fillRect/>
+                  </a:stretch>
+                </pic:blipFill>
+                <pic:spPr>
+                  <a:xfrm>
+                    <a:off x="0" y="0"/>
+                    <a:ext cx="845947" cy="845947"/>
+                  </a:xfrm>
+                  <a:prstGeom prst="rect">
+                    <a:avLst/>
+                  </a:prstGeom>
+                </pic:spPr>
+              </pic:pic>
+            </a:graphicData>
+          </a:graphic>
+          <wp14:sizeRelH relativeFrom="margin">
+            <wp14:pctWidth>0</wp14:pctWidth>
+          </wp14:sizeRelH>
+          <wp14:sizeRelV relativeFrom="margin">
+            <wp14:pctHeight>0</wp14:pctHeight>
+          </wp14:sizeRelV>
+        </wp:anchor>
+      </w:drawing>
+    </w:r>
+  </w:p>
+  <w:p>
+    <w:pPr>
+      <w:pStyle w:val="Header"/>
+    </w:pPr>
+  </w:p>
+</w:hdr>
 </file>
 
 <file path=word/numbering.xml><?xml version="1.0" encoding="utf-8"?>
@@ -2374,6 +2523,50 @@
       <w:contextualSpacing/>
     </w:pPr>
   </w:style>
+  <w:style w:type="paragraph" w:styleId="Header">
+    <w:name w:val="header"/>
+    <w:basedOn w:val="Normal"/>
+    <w:link w:val="HeaderChar"/>
+    <w:uiPriority w:val="99"/>
+    <w:unhideWhenUsed/>
+    <w:rsid w:val="00D2711C"/>
+    <w:pPr>
+      <w:tabs>
+        <w:tab w:val="center" w:pos="4680"/>
+        <w:tab w:val="right" w:pos="9360"/>
+      </w:tabs>
+      <w:spacing w:after="0" w:line="240" w:lineRule="auto"/>
+    </w:pPr>
+  </w:style>
+  <w:style w:type="character" w:customStyle="1" w:styleId="HeaderChar">
+    <w:name w:val="Header Char"/>
+    <w:basedOn w:val="DefaultParagraphFont"/>
+    <w:link w:val="Header"/>
+    <w:uiPriority w:val="99"/>
+    <w:rsid w:val="00D2711C"/>
+  </w:style>
+  <w:style w:type="paragraph" w:styleId="Footer">
+    <w:name w:val="footer"/>
+    <w:basedOn w:val="Normal"/>
+    <w:link w:val="FooterChar"/>
+    <w:uiPriority w:val="99"/>
+    <w:unhideWhenUsed/>
+    <w:rsid w:val="00D2711C"/>
+    <w:pPr>
+      <w:tabs>
+        <w:tab w:val="center" w:pos="4680"/>
+        <w:tab w:val="right" w:pos="9360"/>
+      </w:tabs>
+      <w:spacing w:after="0" w:line="240" w:lineRule="auto"/>
+    </w:pPr>
+  </w:style>
+  <w:style w:type="character" w:customStyle="1" w:styleId="FooterChar">
+    <w:name w:val="Footer Char"/>
+    <w:basedOn w:val="DefaultParagraphFont"/>
+    <w:link w:val="Footer"/>
+    <w:uiPriority w:val="99"/>
+    <w:rsid w:val="00D2711C"/>
+  </w:style>
 </w:styles>
 </file>
 
@@ -2677,7 +2870,7 @@
 </file>
 
 <file path=customXml/itemProps1.xml><?xml version="1.0" encoding="utf-8"?>
-<ds:datastoreItem xmlns:ds="http://schemas.openxmlformats.org/officeDocument/2006/customXml" ds:itemID="{6403CDAC-4D16-4CD5-A3C6-23279DBDDE02}">
+<ds:datastoreItem xmlns:ds="http://schemas.openxmlformats.org/officeDocument/2006/customXml" ds:itemID="{EAEED8A4-0F57-4E7A-B3FF-6018C3CD8A6A}">
   <ds:schemaRefs>
     <ds:schemaRef ds:uri="http://schemas.openxmlformats.org/officeDocument/2006/bibliography"/>
   </ds:schemaRefs>

</xml_diff>